<commit_message>
Resumen Final (2da parte)
</commit_message>
<xml_diff>
--- a/prog2_2daParte/Resumen Final.docx
+++ b/prog2_2daParte/Resumen Final.docx
@@ -229,6 +229,24 @@
     </w:p>
     <w:p>
       <w:pPr>
+        <w:pStyle w:val="Prrafodelista"/>
+        <w:numPr>
+          <w:ilvl w:val="0"/>
+          <w:numId w:val="3"/>
+        </w:numPr>
+        <w:rPr>
+          <w:lang w:val="es-419"/>
+        </w:rPr>
+      </w:pPr>
+      <w:r>
+        <w:rPr>
+          <w:lang w:val="es-419"/>
+        </w:rPr>
+        <w:t>La invocación es resuelta en tiempo de ejecución.</w:t>
+      </w:r>
+    </w:p>
+    <w:p>
+      <w:pPr>
         <w:rPr>
           <w:lang w:val="es-419"/>
         </w:rPr>
@@ -476,26 +494,6 @@
     </w:p>
     <w:p>
       <w:pPr>
-        <w:rPr>
-          <w:lang w:val="es-419"/>
-        </w:rPr>
-      </w:pPr>
-    </w:p>
-    <w:p>
-      <w:pPr>
-        <w:rPr>
-          <w:lang w:val="es-419"/>
-        </w:rPr>
-      </w:pPr>
-      <w:r>
-        <w:rPr>
-          <w:lang w:val="es-419"/>
-        </w:rPr>
-        <w:t>Métodos de extensión:</w:t>
-      </w:r>
-    </w:p>
-    <w:p>
-      <w:pPr>
         <w:pStyle w:val="Prrafodelista"/>
         <w:numPr>
           <w:ilvl w:val="0"/>
@@ -509,7 +507,7 @@
         <w:rPr>
           <w:lang w:val="es-419"/>
         </w:rPr>
-        <w:t>Son métodos estáticos que se usan como métodos de instancia en las clases donde se agregan.</w:t>
+        <w:t>Sin atributos.</w:t>
       </w:r>
     </w:p>
     <w:p>
@@ -527,6 +525,123 @@
         <w:rPr>
           <w:lang w:val="es-419"/>
         </w:rPr>
+        <w:t xml:space="preserve">Todos los miembros son públicos, sin decir </w:t>
+      </w:r>
+      <w:r>
+        <w:rPr>
+          <w:i/>
+          <w:lang w:val="es-419"/>
+        </w:rPr>
+        <w:t>public</w:t>
+      </w:r>
+      <w:r>
+        <w:rPr>
+          <w:lang w:val="es-419"/>
+        </w:rPr>
+        <w:t>.</w:t>
+      </w:r>
+    </w:p>
+    <w:p>
+      <w:pPr>
+        <w:pStyle w:val="Prrafodelista"/>
+        <w:numPr>
+          <w:ilvl w:val="0"/>
+          <w:numId w:val="5"/>
+        </w:numPr>
+        <w:rPr>
+          <w:lang w:val="es-419"/>
+        </w:rPr>
+      </w:pPr>
+      <w:r>
+        <w:rPr>
+          <w:lang w:val="es-419"/>
+        </w:rPr>
+        <w:t>Puede tener propiedades sin implementación.</w:t>
+      </w:r>
+    </w:p>
+    <w:p>
+      <w:pPr>
+        <w:pStyle w:val="Prrafodelista"/>
+        <w:numPr>
+          <w:ilvl w:val="0"/>
+          <w:numId w:val="5"/>
+        </w:numPr>
+        <w:rPr>
+          <w:lang w:val="es-419"/>
+        </w:rPr>
+      </w:pPr>
+      <w:r>
+        <w:rPr>
+          <w:lang w:val="es-419"/>
+        </w:rPr>
+        <w:t xml:space="preserve">Implícito: </w:t>
+      </w:r>
+      <w:r>
+        <w:rPr>
+          <w:lang w:val="es-419"/>
+        </w:rPr>
+        <w:t>public void guardar()</w:t>
+      </w:r>
+      <w:r>
+        <w:rPr>
+          <w:lang w:val="es-419"/>
+        </w:rPr>
+        <w:t>{} / Explícito: void IDatos.guardar(){}.</w:t>
+      </w:r>
+    </w:p>
+    <w:p>
+      <w:pPr>
+        <w:rPr>
+          <w:lang w:val="es-419"/>
+        </w:rPr>
+      </w:pPr>
+    </w:p>
+    <w:p>
+      <w:pPr>
+        <w:rPr>
+          <w:lang w:val="es-419"/>
+        </w:rPr>
+      </w:pPr>
+      <w:r>
+        <w:rPr>
+          <w:lang w:val="es-419"/>
+        </w:rPr>
+        <w:t>Métodos de extensión:</w:t>
+      </w:r>
+    </w:p>
+    <w:p>
+      <w:pPr>
+        <w:pStyle w:val="Prrafodelista"/>
+        <w:numPr>
+          <w:ilvl w:val="0"/>
+          <w:numId w:val="5"/>
+        </w:numPr>
+        <w:rPr>
+          <w:lang w:val="es-419"/>
+        </w:rPr>
+      </w:pPr>
+      <w:r>
+        <w:rPr>
+          <w:lang w:val="es-419"/>
+        </w:rPr>
+        <w:t>Son métodos estáticos que se usan como métodos de instancia en las clases donde se agregan.</w:t>
+      </w:r>
+    </w:p>
+    <w:p>
+      <w:pPr>
+        <w:pStyle w:val="Prrafodelista"/>
+        <w:numPr>
+          <w:ilvl w:val="0"/>
+          <w:numId w:val="5"/>
+        </w:numPr>
+        <w:rPr>
+          <w:lang w:val="es-419"/>
+        </w:rPr>
+      </w:pPr>
+      <w:r>
+        <w:rPr>
+          <w:lang w:val="es-419"/>
+        </w:rPr>
         <w:t>Se definen como estáticos en clase estáticas.</w:t>
       </w:r>
     </w:p>
@@ -755,12 +870,585 @@
           <w:lang w:val="es-419"/>
         </w:rPr>
       </w:pPr>
+      <w:r>
+        <w:rPr>
+          <w:lang w:val="es-419"/>
+        </w:rPr>
+        <w:t>Generics:</w:t>
+      </w:r>
+    </w:p>
+    <w:p>
+      <w:pPr>
+        <w:pStyle w:val="Prrafodelista"/>
+        <w:numPr>
+          <w:ilvl w:val="0"/>
+          <w:numId w:val="9"/>
+        </w:numPr>
+        <w:rPr>
+          <w:lang w:val="es-419"/>
+        </w:rPr>
+      </w:pPr>
+      <w:r>
+        <w:rPr>
+          <w:lang w:val="es-419"/>
+        </w:rPr>
+        <w:t>Aumenta seguridad de tipo de datos.</w:t>
+      </w:r>
+    </w:p>
+    <w:p>
+      <w:pPr>
+        <w:pStyle w:val="Prrafodelista"/>
+        <w:numPr>
+          <w:ilvl w:val="0"/>
+          <w:numId w:val="9"/>
+        </w:numPr>
+        <w:rPr>
+          <w:lang w:val="es-419"/>
+        </w:rPr>
+      </w:pPr>
+      <w:r>
+        <w:rPr>
+          <w:lang w:val="es-419"/>
+        </w:rPr>
+        <w:t>Aumenta la reutilización de código.</w:t>
+      </w:r>
+    </w:p>
+    <w:p>
+      <w:pPr>
+        <w:pStyle w:val="Prrafodelista"/>
+        <w:numPr>
+          <w:ilvl w:val="0"/>
+          <w:numId w:val="9"/>
+        </w:numPr>
+        <w:rPr>
+          <w:lang w:val="es-419"/>
+        </w:rPr>
+      </w:pPr>
+      <w:r>
+        <w:rPr>
+          <w:lang w:val="es-419"/>
+        </w:rPr>
+        <w:t>Aumenta la performance (boxing/unboxing).</w:t>
+      </w:r>
+    </w:p>
+    <w:p>
+      <w:pPr>
+        <w:rPr>
+          <w:lang w:val="es-419"/>
+        </w:rPr>
+      </w:pPr>
+    </w:p>
+    <w:p>
+      <w:pPr>
+        <w:rPr>
+          <w:lang w:val="es-419"/>
+        </w:rPr>
+      </w:pPr>
+      <w:r>
+        <w:rPr>
+          <w:lang w:val="es-419"/>
+        </w:rPr>
+        <w:t>Excepciones:</w:t>
+      </w:r>
+    </w:p>
+    <w:p>
+      <w:pPr>
+        <w:pStyle w:val="Prrafodelista"/>
+        <w:numPr>
+          <w:ilvl w:val="0"/>
+          <w:numId w:val="10"/>
+        </w:numPr>
+        <w:rPr>
+          <w:lang w:val="es-419"/>
+        </w:rPr>
+      </w:pPr>
+      <w:r>
+        <w:rPr>
+          <w:lang w:val="es-419"/>
+        </w:rPr>
+        <w:t xml:space="preserve">Clase exception. </w:t>
+      </w:r>
+      <w:r>
+        <w:rPr>
+          <w:lang w:val="es-419"/>
+        </w:rPr>
+        <w:t>Mensaje significativo.</w:t>
+      </w:r>
+    </w:p>
+    <w:p>
+      <w:pPr>
+        <w:pStyle w:val="Prrafodelista"/>
+        <w:numPr>
+          <w:ilvl w:val="0"/>
+          <w:numId w:val="10"/>
+        </w:numPr>
+        <w:rPr>
+          <w:lang w:val="es-419"/>
+        </w:rPr>
+      </w:pPr>
+      <w:r>
+        <w:rPr>
+          <w:lang w:val="es-419"/>
+        </w:rPr>
+        <w:t>Catch general debe ser el último bloque catch en el programa.</w:t>
+      </w:r>
+    </w:p>
+    <w:p>
+      <w:pPr>
+        <w:rPr>
+          <w:lang w:val="es-419"/>
+        </w:rPr>
+      </w:pPr>
+    </w:p>
+    <w:p>
+      <w:pPr>
+        <w:rPr>
+          <w:lang w:val="es-419"/>
+        </w:rPr>
+      </w:pPr>
+      <w:r>
+        <w:rPr>
+          <w:lang w:val="es-419"/>
+        </w:rPr>
+        <w:t>Archivos de texto:</w:t>
+      </w:r>
+    </w:p>
+    <w:p>
+      <w:pPr>
+        <w:pStyle w:val="Prrafodelista"/>
+        <w:numPr>
+          <w:ilvl w:val="0"/>
+          <w:numId w:val="11"/>
+        </w:numPr>
+      </w:pPr>
+      <w:r>
+        <w:t>StreamWriter (string path, bool append)</w:t>
+      </w:r>
+      <w:r>
+        <w:t xml:space="preserve">. </w:t>
+      </w:r>
+      <w:r>
+        <w:rPr>
+          <w:lang w:val="es-ES"/>
+        </w:rPr>
+        <w:t>WriteLine(string value)</w:t>
+      </w:r>
+      <w:r>
+        <w:t>.</w:t>
+      </w:r>
+    </w:p>
+    <w:p>
+      <w:pPr>
+        <w:pStyle w:val="Prrafodelista"/>
+        <w:numPr>
+          <w:ilvl w:val="0"/>
+          <w:numId w:val="11"/>
+        </w:numPr>
+      </w:pPr>
+      <w:r>
+        <w:rPr>
+          <w:lang w:val="es-ES"/>
+        </w:rPr>
+        <w:t>StreamReader (string path)</w:t>
+      </w:r>
+      <w:r>
+        <w:rPr>
+          <w:lang w:val="es-ES"/>
+        </w:rPr>
+        <w:t>. ReadToEnd().</w:t>
+      </w:r>
+    </w:p>
+    <w:p/>
+    <w:p>
+      <w:r>
+        <w:rPr>
+          <w:lang w:val="es-AR"/>
+        </w:rPr>
+        <w:t>Serialización</w:t>
+      </w:r>
+      <w:r>
+        <w:t>:</w:t>
+      </w:r>
+    </w:p>
+    <w:p>
+      <w:pPr>
+        <w:pStyle w:val="Prrafodelista"/>
+        <w:numPr>
+          <w:ilvl w:val="0"/>
+          <w:numId w:val="15"/>
+        </w:numPr>
+        <w:rPr>
+          <w:lang w:val="es-AR"/>
+        </w:rPr>
+      </w:pPr>
+      <w:r>
+        <w:rPr>
+          <w:lang w:val="es-AR"/>
+        </w:rPr>
+        <w:t>Es el proceso de convertir un objeto en memoria en una secuencia lineal de bytes.</w:t>
+      </w:r>
+    </w:p>
+    <w:p>
+      <w:pPr>
+        <w:pStyle w:val="Prrafodelista"/>
+        <w:numPr>
+          <w:ilvl w:val="0"/>
+          <w:numId w:val="15"/>
+        </w:numPr>
+        <w:rPr>
+          <w:lang w:val="es-AR"/>
+        </w:rPr>
+      </w:pPr>
+      <w:r>
+        <w:rPr>
+          <w:lang w:val="es-AR"/>
+        </w:rPr>
+        <w:t>XML:</w:t>
+      </w:r>
+    </w:p>
+    <w:p>
+      <w:pPr>
+        <w:pStyle w:val="Prrafodelista"/>
+        <w:numPr>
+          <w:ilvl w:val="1"/>
+          <w:numId w:val="15"/>
+        </w:numPr>
+        <w:rPr>
+          <w:lang w:val="es-AR"/>
+        </w:rPr>
+      </w:pPr>
+      <w:r>
+        <w:rPr>
+          <w:lang w:val="es-AR"/>
+        </w:rPr>
+        <w:t xml:space="preserve">Atributos públicos y propiedades de lectoescritura. </w:t>
+      </w:r>
+    </w:p>
+    <w:p>
+      <w:pPr>
+        <w:pStyle w:val="Prrafodelista"/>
+        <w:numPr>
+          <w:ilvl w:val="1"/>
+          <w:numId w:val="15"/>
+        </w:numPr>
+        <w:rPr>
+          <w:lang w:val="es-AR"/>
+        </w:rPr>
+      </w:pPr>
+      <w:r>
+        <w:rPr>
+          <w:lang w:val="es-AR"/>
+        </w:rPr>
+        <w:t>Tienen que tener constructor por defecto.</w:t>
+      </w:r>
+    </w:p>
+    <w:p>
+      <w:pPr>
+        <w:pStyle w:val="Prrafodelista"/>
+        <w:numPr>
+          <w:ilvl w:val="1"/>
+          <w:numId w:val="15"/>
+        </w:numPr>
+        <w:rPr>
+          <w:lang w:val="es-AR"/>
+        </w:rPr>
+      </w:pPr>
+      <w:r>
+        <w:rPr>
+          <w:noProof/>
+        </w:rPr>
+        <w:drawing>
+          <wp:inline distT="0" distB="0" distL="0" distR="0" wp14:anchorId="0EC1B894">
+            <wp:extent cx="2762250" cy="1636072"/>
+            <wp:effectExtent l="0" t="0" r="0" b="2540"/>
+            <wp:docPr id="1" name="Imagen 1"/>
+            <wp:cNvGraphicFramePr>
+              <a:graphicFrameLocks xmlns:a="http://schemas.openxmlformats.org/drawingml/2006/main" noChangeAspect="1"/>
+            </wp:cNvGraphicFramePr>
+            <a:graphic xmlns:a="http://schemas.openxmlformats.org/drawingml/2006/main">
+              <a:graphicData uri="http://schemas.openxmlformats.org/drawingml/2006/picture">
+                <pic:pic xmlns:pic="http://schemas.openxmlformats.org/drawingml/2006/picture">
+                  <pic:nvPicPr>
+                    <pic:cNvPr id="0" name="Picture 2"/>
+                    <pic:cNvPicPr>
+                      <a:picLocks noChangeAspect="1" noChangeArrowheads="1"/>
+                    </pic:cNvPicPr>
+                  </pic:nvPicPr>
+                  <pic:blipFill>
+                    <a:blip r:embed="rId7" cstate="print">
+                      <a:extLst>
+                        <a:ext uri="{28A0092B-C50C-407E-A947-70E740481C1C}">
+                          <a14:useLocalDpi xmlns:a14="http://schemas.microsoft.com/office/drawing/2010/main" val="0"/>
+                        </a:ext>
+                      </a:extLst>
+                    </a:blip>
+                    <a:srcRect/>
+                    <a:stretch>
+                      <a:fillRect/>
+                    </a:stretch>
+                  </pic:blipFill>
+                  <pic:spPr bwMode="auto">
+                    <a:xfrm>
+                      <a:off x="0" y="0"/>
+                      <a:ext cx="2762250" cy="1636072"/>
+                    </a:xfrm>
+                    <a:prstGeom prst="rect">
+                      <a:avLst/>
+                    </a:prstGeom>
+                    <a:noFill/>
+                  </pic:spPr>
+                </pic:pic>
+              </a:graphicData>
+            </a:graphic>
+          </wp:inline>
+        </w:drawing>
+      </w:r>
       <w:bookmarkStart w:id="0" w:name="_GoBack"/>
       <w:bookmarkEnd w:id="0"/>
     </w:p>
+    <w:p>
+      <w:pPr>
+        <w:pStyle w:val="Prrafodelista"/>
+        <w:numPr>
+          <w:ilvl w:val="1"/>
+          <w:numId w:val="15"/>
+        </w:numPr>
+        <w:rPr>
+          <w:lang w:val="es-AR"/>
+        </w:rPr>
+      </w:pPr>
+      <w:r>
+        <w:rPr>
+          <w:noProof/>
+        </w:rPr>
+        <w:drawing>
+          <wp:inline distT="0" distB="0" distL="0" distR="0" wp14:anchorId="3CB18943" wp14:editId="01EB9BEC">
+            <wp:extent cx="2763875" cy="1857375"/>
+            <wp:effectExtent l="0" t="0" r="0" b="0"/>
+            <wp:docPr id="2" name="Imagen 2"/>
+            <wp:cNvGraphicFramePr>
+              <a:graphicFrameLocks xmlns:a="http://schemas.openxmlformats.org/drawingml/2006/main" noChangeAspect="1"/>
+            </wp:cNvGraphicFramePr>
+            <a:graphic xmlns:a="http://schemas.openxmlformats.org/drawingml/2006/main">
+              <a:graphicData uri="http://schemas.openxmlformats.org/drawingml/2006/picture">
+                <pic:pic xmlns:pic="http://schemas.openxmlformats.org/drawingml/2006/picture">
+                  <pic:nvPicPr>
+                    <pic:cNvPr id="0" name="Picture 3"/>
+                    <pic:cNvPicPr>
+                      <a:picLocks noChangeAspect="1" noChangeArrowheads="1"/>
+                    </pic:cNvPicPr>
+                  </pic:nvPicPr>
+                  <pic:blipFill>
+                    <a:blip r:embed="rId8" cstate="print">
+                      <a:extLst>
+                        <a:ext uri="{28A0092B-C50C-407E-A947-70E740481C1C}">
+                          <a14:useLocalDpi xmlns:a14="http://schemas.microsoft.com/office/drawing/2010/main" val="0"/>
+                        </a:ext>
+                      </a:extLst>
+                    </a:blip>
+                    <a:srcRect/>
+                    <a:stretch>
+                      <a:fillRect/>
+                    </a:stretch>
+                  </pic:blipFill>
+                  <pic:spPr bwMode="auto">
+                    <a:xfrm>
+                      <a:off x="0" y="0"/>
+                      <a:ext cx="2770766" cy="1862006"/>
+                    </a:xfrm>
+                    <a:prstGeom prst="rect">
+                      <a:avLst/>
+                    </a:prstGeom>
+                    <a:noFill/>
+                  </pic:spPr>
+                </pic:pic>
+              </a:graphicData>
+            </a:graphic>
+          </wp:inline>
+        </w:drawing>
+      </w:r>
+    </w:p>
+    <w:p>
+      <w:pPr>
+        <w:pStyle w:val="Prrafodelista"/>
+        <w:numPr>
+          <w:ilvl w:val="0"/>
+          <w:numId w:val="15"/>
+        </w:numPr>
+        <w:rPr>
+          <w:lang w:val="es-AR"/>
+        </w:rPr>
+      </w:pPr>
+      <w:r>
+        <w:rPr>
+          <w:lang w:val="es-AR"/>
+        </w:rPr>
+        <w:t>Binaria:</w:t>
+      </w:r>
+    </w:p>
+    <w:p>
+      <w:pPr>
+        <w:pStyle w:val="Prrafodelista"/>
+        <w:numPr>
+          <w:ilvl w:val="1"/>
+          <w:numId w:val="15"/>
+        </w:numPr>
+        <w:rPr>
+          <w:lang w:val="es-AR"/>
+        </w:rPr>
+      </w:pPr>
+      <w:r>
+        <w:rPr>
+          <w:lang w:val="es-AR"/>
+        </w:rPr>
+        <w:t>Puede serializar atributos públicos y privados.</w:t>
+      </w:r>
+    </w:p>
+    <w:p>
+      <w:pPr>
+        <w:pStyle w:val="Prrafodelista"/>
+        <w:numPr>
+          <w:ilvl w:val="1"/>
+          <w:numId w:val="15"/>
+        </w:numPr>
+        <w:rPr>
+          <w:lang w:val="es-AR"/>
+        </w:rPr>
+      </w:pPr>
+      <w:r>
+        <w:rPr>
+          <w:lang w:val="es-AR"/>
+        </w:rPr>
+        <w:t>Tiene que tener constructor por defecto.</w:t>
+      </w:r>
+    </w:p>
+    <w:p>
+      <w:pPr>
+        <w:pStyle w:val="Prrafodelista"/>
+        <w:numPr>
+          <w:ilvl w:val="1"/>
+          <w:numId w:val="15"/>
+        </w:numPr>
+        <w:rPr>
+          <w:lang w:val="es-AR"/>
+        </w:rPr>
+      </w:pPr>
+      <w:r>
+        <w:rPr>
+          <w:noProof/>
+        </w:rPr>
+        <w:drawing>
+          <wp:inline distT="0" distB="0" distL="0" distR="0" wp14:anchorId="6CF65E5E">
+            <wp:extent cx="2771775" cy="1641713"/>
+            <wp:effectExtent l="0" t="0" r="0" b="0"/>
+            <wp:docPr id="3" name="Imagen 3"/>
+            <wp:cNvGraphicFramePr>
+              <a:graphicFrameLocks xmlns:a="http://schemas.openxmlformats.org/drawingml/2006/main" noChangeAspect="1"/>
+            </wp:cNvGraphicFramePr>
+            <a:graphic xmlns:a="http://schemas.openxmlformats.org/drawingml/2006/main">
+              <a:graphicData uri="http://schemas.openxmlformats.org/drawingml/2006/picture">
+                <pic:pic xmlns:pic="http://schemas.openxmlformats.org/drawingml/2006/picture">
+                  <pic:nvPicPr>
+                    <pic:cNvPr id="0" name="Picture 4"/>
+                    <pic:cNvPicPr>
+                      <a:picLocks noChangeAspect="1" noChangeArrowheads="1"/>
+                    </pic:cNvPicPr>
+                  </pic:nvPicPr>
+                  <pic:blipFill>
+                    <a:blip r:embed="rId9" cstate="print">
+                      <a:extLst>
+                        <a:ext uri="{28A0092B-C50C-407E-A947-70E740481C1C}">
+                          <a14:useLocalDpi xmlns:a14="http://schemas.microsoft.com/office/drawing/2010/main" val="0"/>
+                        </a:ext>
+                      </a:extLst>
+                    </a:blip>
+                    <a:srcRect/>
+                    <a:stretch>
+                      <a:fillRect/>
+                    </a:stretch>
+                  </pic:blipFill>
+                  <pic:spPr bwMode="auto">
+                    <a:xfrm>
+                      <a:off x="0" y="0"/>
+                      <a:ext cx="2792263" cy="1653848"/>
+                    </a:xfrm>
+                    <a:prstGeom prst="rect">
+                      <a:avLst/>
+                    </a:prstGeom>
+                    <a:noFill/>
+                  </pic:spPr>
+                </pic:pic>
+              </a:graphicData>
+            </a:graphic>
+          </wp:inline>
+        </w:drawing>
+      </w:r>
+    </w:p>
+    <w:p>
+      <w:pPr>
+        <w:pStyle w:val="Prrafodelista"/>
+        <w:numPr>
+          <w:ilvl w:val="1"/>
+          <w:numId w:val="15"/>
+        </w:numPr>
+        <w:rPr>
+          <w:lang w:val="es-AR"/>
+        </w:rPr>
+      </w:pPr>
+      <w:r>
+        <w:rPr>
+          <w:noProof/>
+        </w:rPr>
+        <w:drawing>
+          <wp:inline distT="0" distB="0" distL="0" distR="0" wp14:anchorId="07C32E0C">
+            <wp:extent cx="2764489" cy="1847850"/>
+            <wp:effectExtent l="0" t="0" r="0" b="0"/>
+            <wp:docPr id="4" name="Imagen 4"/>
+            <wp:cNvGraphicFramePr>
+              <a:graphicFrameLocks xmlns:a="http://schemas.openxmlformats.org/drawingml/2006/main" noChangeAspect="1"/>
+            </wp:cNvGraphicFramePr>
+            <a:graphic xmlns:a="http://schemas.openxmlformats.org/drawingml/2006/main">
+              <a:graphicData uri="http://schemas.openxmlformats.org/drawingml/2006/picture">
+                <pic:pic xmlns:pic="http://schemas.openxmlformats.org/drawingml/2006/picture">
+                  <pic:nvPicPr>
+                    <pic:cNvPr id="0" name="Picture 5"/>
+                    <pic:cNvPicPr>
+                      <a:picLocks noChangeAspect="1" noChangeArrowheads="1"/>
+                    </pic:cNvPicPr>
+                  </pic:nvPicPr>
+                  <pic:blipFill>
+                    <a:blip r:embed="rId10" cstate="print">
+                      <a:extLst>
+                        <a:ext uri="{28A0092B-C50C-407E-A947-70E740481C1C}">
+                          <a14:useLocalDpi xmlns:a14="http://schemas.microsoft.com/office/drawing/2010/main" val="0"/>
+                        </a:ext>
+                      </a:extLst>
+                    </a:blip>
+                    <a:srcRect/>
+                    <a:stretch>
+                      <a:fillRect/>
+                    </a:stretch>
+                  </pic:blipFill>
+                  <pic:spPr bwMode="auto">
+                    <a:xfrm>
+                      <a:off x="0" y="0"/>
+                      <a:ext cx="2790991" cy="1865565"/>
+                    </a:xfrm>
+                    <a:prstGeom prst="rect">
+                      <a:avLst/>
+                    </a:prstGeom>
+                    <a:noFill/>
+                  </pic:spPr>
+                </pic:pic>
+              </a:graphicData>
+            </a:graphic>
+          </wp:inline>
+        </w:drawing>
+      </w:r>
+    </w:p>
     <w:sectPr>
       <w:pgSz w:w="11907" w:h="16839" w:code="9"/>
-      <w:pgMar w:top="1417" w:right="1701" w:bottom="1417" w:left="1701" w:header="708" w:footer="708" w:gutter="0"/>
+      <w:pgMar w:top="567" w:right="964" w:bottom="567" w:left="964" w:header="709" w:footer="709" w:gutter="0"/>
       <w:cols w:space="708"/>
       <w:docGrid w:linePitch="360"/>
     </w:sectPr>
@@ -768,8 +1456,72 @@
 </w:document>
 </file>
 
+<file path=word/endnotes.xml><?xml version="1.0" encoding="utf-8"?>
+<w:endnotes xmlns:wpc="http://schemas.microsoft.com/office/word/2010/wordprocessingCanvas" xmlns:mc="http://schemas.openxmlformats.org/markup-compatibility/2006" xmlns:o="urn:schemas-microsoft-com:office:office" xmlns:r="http://schemas.openxmlformats.org/officeDocument/2006/relationships" xmlns:m="http://schemas.openxmlformats.org/officeDocument/2006/math" xmlns:v="urn:schemas-microsoft-com:vml" xmlns:wp14="http://schemas.microsoft.com/office/word/2010/wordprocessingDrawing" xmlns:wp="http://schemas.openxmlformats.org/drawingml/2006/wordprocessingDrawing" xmlns:w10="urn:schemas-microsoft-com:office:word" xmlns:w="http://schemas.openxmlformats.org/wordprocessingml/2006/main" xmlns:w14="http://schemas.microsoft.com/office/word/2010/wordml" xmlns:w15="http://schemas.microsoft.com/office/word/2012/wordml" xmlns:wpg="http://schemas.microsoft.com/office/word/2010/wordprocessingGroup" xmlns:wpi="http://schemas.microsoft.com/office/word/2010/wordprocessingInk" xmlns:wne="http://schemas.microsoft.com/office/word/2006/wordml" xmlns:wps="http://schemas.microsoft.com/office/word/2010/wordprocessingShape" mc:Ignorable="w14 w15 wp14">
+  <w:endnote w:type="separator" w:id="-1">
+    <w:p>
+      <w:r>
+        <w:separator/>
+      </w:r>
+    </w:p>
+  </w:endnote>
+  <w:endnote w:type="continuationSeparator" w:id="0">
+    <w:p>
+      <w:r>
+        <w:continuationSeparator/>
+      </w:r>
+    </w:p>
+  </w:endnote>
+</w:endnotes>
+</file>
+
+<file path=word/footnotes.xml><?xml version="1.0" encoding="utf-8"?>
+<w:footnotes xmlns:wpc="http://schemas.microsoft.com/office/word/2010/wordprocessingCanvas" xmlns:mc="http://schemas.openxmlformats.org/markup-compatibility/2006" xmlns:o="urn:schemas-microsoft-com:office:office" xmlns:r="http://schemas.openxmlformats.org/officeDocument/2006/relationships" xmlns:m="http://schemas.openxmlformats.org/officeDocument/2006/math" xmlns:v="urn:schemas-microsoft-com:vml" xmlns:wp14="http://schemas.microsoft.com/office/word/2010/wordprocessingDrawing" xmlns:wp="http://schemas.openxmlformats.org/drawingml/2006/wordprocessingDrawing" xmlns:w10="urn:schemas-microsoft-com:office:word" xmlns:w="http://schemas.openxmlformats.org/wordprocessingml/2006/main" xmlns:w14="http://schemas.microsoft.com/office/word/2010/wordml" xmlns:w15="http://schemas.microsoft.com/office/word/2012/wordml" xmlns:wpg="http://schemas.microsoft.com/office/word/2010/wordprocessingGroup" xmlns:wpi="http://schemas.microsoft.com/office/word/2010/wordprocessingInk" xmlns:wne="http://schemas.microsoft.com/office/word/2006/wordml" xmlns:wps="http://schemas.microsoft.com/office/word/2010/wordprocessingShape" mc:Ignorable="w14 w15 wp14">
+  <w:footnote w:type="separator" w:id="-1">
+    <w:p>
+      <w:r>
+        <w:separator/>
+      </w:r>
+    </w:p>
+  </w:footnote>
+  <w:footnote w:type="continuationSeparator" w:id="0">
+    <w:p>
+      <w:r>
+        <w:continuationSeparator/>
+      </w:r>
+    </w:p>
+  </w:footnote>
+</w:footnotes>
+</file>
+
 <file path=word/numbering.xml><?xml version="1.0" encoding="utf-8"?>
 <w:numbering xmlns:wpc="http://schemas.microsoft.com/office/word/2010/wordprocessingCanvas" xmlns:mc="http://schemas.openxmlformats.org/markup-compatibility/2006" xmlns:o="urn:schemas-microsoft-com:office:office" xmlns:r="http://schemas.openxmlformats.org/officeDocument/2006/relationships" xmlns:m="http://schemas.openxmlformats.org/officeDocument/2006/math" xmlns:v="urn:schemas-microsoft-com:vml" xmlns:wp14="http://schemas.microsoft.com/office/word/2010/wordprocessingDrawing" xmlns:wp="http://schemas.openxmlformats.org/drawingml/2006/wordprocessingDrawing" xmlns:w10="urn:schemas-microsoft-com:office:word" xmlns:w="http://schemas.openxmlformats.org/wordprocessingml/2006/main" xmlns:w14="http://schemas.microsoft.com/office/word/2010/wordml" xmlns:w15="http://schemas.microsoft.com/office/word/2012/wordml" xmlns:wpg="http://schemas.microsoft.com/office/word/2010/wordprocessingGroup" xmlns:wpi="http://schemas.microsoft.com/office/word/2010/wordprocessingInk" xmlns:wne="http://schemas.microsoft.com/office/word/2006/wordml" xmlns:wps="http://schemas.microsoft.com/office/word/2010/wordprocessingShape" mc:Ignorable="w14 w15 wp14">
+  <w:numPicBullet w:numPicBulletId="0">
+    <w:pict>
+      <v:shapetype id="_x0000_t75" coordsize="21600,21600" o:spt="75" o:preferrelative="t" path="m@4@5l@4@11@9@11@9@5xe" filled="f" stroked="f">
+        <v:stroke joinstyle="miter"/>
+        <v:formulas>
+          <v:f eqn="if lineDrawn pixelLineWidth 0"/>
+          <v:f eqn="sum @0 1 0"/>
+          <v:f eqn="sum 0 0 @1"/>
+          <v:f eqn="prod @2 1 2"/>
+          <v:f eqn="prod @3 21600 pixelWidth"/>
+          <v:f eqn="prod @3 21600 pixelHeight"/>
+          <v:f eqn="sum @0 0 1"/>
+          <v:f eqn="prod @6 1 2"/>
+          <v:f eqn="prod @7 21600 pixelWidth"/>
+          <v:f eqn="sum @8 21600 0"/>
+          <v:f eqn="prod @7 21600 pixelHeight"/>
+          <v:f eqn="sum @10 21600 0"/>
+        </v:formulas>
+        <v:path o:extrusionok="f" gradientshapeok="t" o:connecttype="rect"/>
+        <o:lock v:ext="edit" aspectratio="t"/>
+      </v:shapetype>
+      <v:shape id="_x0000_i1054" type="#_x0000_t75" style="width:33pt;height:20.25pt" o:bullet="t">
+        <v:imagedata r:id="rId1" o:title="artBCD2"/>
+      </v:shape>
+    </w:pict>
+  </w:numPicBullet>
   <w:abstractNum w:abstractNumId="0">
     <w:nsid w:val="065A4BB3"/>
     <w:multiLevelType w:val="hybridMultilevel"/>
@@ -1223,6 +1975,155 @@
     </w:lvl>
   </w:abstractNum>
   <w:abstractNum w:abstractNumId="4">
+    <w:nsid w:val="22170FEA"/>
+    <w:multiLevelType w:val="hybridMultilevel"/>
+    <w:tmpl w:val="6F1266FE"/>
+    <w:lvl w:ilvl="0" w:tplc="B82C01C0">
+      <w:start w:val="1"/>
+      <w:numFmt w:val="bullet"/>
+      <w:lvlText w:val=""/>
+      <w:lvlPicBulletId w:val="0"/>
+      <w:lvlJc w:val="left"/>
+      <w:pPr>
+        <w:tabs>
+          <w:tab w:val="num" w:pos="720"/>
+        </w:tabs>
+        <w:ind w:left="720" w:hanging="360"/>
+      </w:pPr>
+      <w:rPr>
+        <w:rFonts w:ascii="Symbol" w:hAnsi="Symbol" w:hint="default"/>
+      </w:rPr>
+    </w:lvl>
+    <w:lvl w:ilvl="1" w:tplc="672A5112" w:tentative="1">
+      <w:start w:val="1"/>
+      <w:numFmt w:val="bullet"/>
+      <w:lvlText w:val=""/>
+      <w:lvlPicBulletId w:val="0"/>
+      <w:lvlJc w:val="left"/>
+      <w:pPr>
+        <w:tabs>
+          <w:tab w:val="num" w:pos="1440"/>
+        </w:tabs>
+        <w:ind w:left="1440" w:hanging="360"/>
+      </w:pPr>
+      <w:rPr>
+        <w:rFonts w:ascii="Symbol" w:hAnsi="Symbol" w:hint="default"/>
+      </w:rPr>
+    </w:lvl>
+    <w:lvl w:ilvl="2" w:tplc="81AAC560" w:tentative="1">
+      <w:start w:val="1"/>
+      <w:numFmt w:val="bullet"/>
+      <w:lvlText w:val=""/>
+      <w:lvlPicBulletId w:val="0"/>
+      <w:lvlJc w:val="left"/>
+      <w:pPr>
+        <w:tabs>
+          <w:tab w:val="num" w:pos="2160"/>
+        </w:tabs>
+        <w:ind w:left="2160" w:hanging="360"/>
+      </w:pPr>
+      <w:rPr>
+        <w:rFonts w:ascii="Symbol" w:hAnsi="Symbol" w:hint="default"/>
+      </w:rPr>
+    </w:lvl>
+    <w:lvl w:ilvl="3" w:tplc="AA1CA288" w:tentative="1">
+      <w:start w:val="1"/>
+      <w:numFmt w:val="bullet"/>
+      <w:lvlText w:val=""/>
+      <w:lvlPicBulletId w:val="0"/>
+      <w:lvlJc w:val="left"/>
+      <w:pPr>
+        <w:tabs>
+          <w:tab w:val="num" w:pos="2880"/>
+        </w:tabs>
+        <w:ind w:left="2880" w:hanging="360"/>
+      </w:pPr>
+      <w:rPr>
+        <w:rFonts w:ascii="Symbol" w:hAnsi="Symbol" w:hint="default"/>
+      </w:rPr>
+    </w:lvl>
+    <w:lvl w:ilvl="4" w:tplc="BCF20C96" w:tentative="1">
+      <w:start w:val="1"/>
+      <w:numFmt w:val="bullet"/>
+      <w:lvlText w:val=""/>
+      <w:lvlPicBulletId w:val="0"/>
+      <w:lvlJc w:val="left"/>
+      <w:pPr>
+        <w:tabs>
+          <w:tab w:val="num" w:pos="3600"/>
+        </w:tabs>
+        <w:ind w:left="3600" w:hanging="360"/>
+      </w:pPr>
+      <w:rPr>
+        <w:rFonts w:ascii="Symbol" w:hAnsi="Symbol" w:hint="default"/>
+      </w:rPr>
+    </w:lvl>
+    <w:lvl w:ilvl="5" w:tplc="417EDBC6" w:tentative="1">
+      <w:start w:val="1"/>
+      <w:numFmt w:val="bullet"/>
+      <w:lvlText w:val=""/>
+      <w:lvlPicBulletId w:val="0"/>
+      <w:lvlJc w:val="left"/>
+      <w:pPr>
+        <w:tabs>
+          <w:tab w:val="num" w:pos="4320"/>
+        </w:tabs>
+        <w:ind w:left="4320" w:hanging="360"/>
+      </w:pPr>
+      <w:rPr>
+        <w:rFonts w:ascii="Symbol" w:hAnsi="Symbol" w:hint="default"/>
+      </w:rPr>
+    </w:lvl>
+    <w:lvl w:ilvl="6" w:tplc="EF7C2746" w:tentative="1">
+      <w:start w:val="1"/>
+      <w:numFmt w:val="bullet"/>
+      <w:lvlText w:val=""/>
+      <w:lvlPicBulletId w:val="0"/>
+      <w:lvlJc w:val="left"/>
+      <w:pPr>
+        <w:tabs>
+          <w:tab w:val="num" w:pos="5040"/>
+        </w:tabs>
+        <w:ind w:left="5040" w:hanging="360"/>
+      </w:pPr>
+      <w:rPr>
+        <w:rFonts w:ascii="Symbol" w:hAnsi="Symbol" w:hint="default"/>
+      </w:rPr>
+    </w:lvl>
+    <w:lvl w:ilvl="7" w:tplc="26DE875A" w:tentative="1">
+      <w:start w:val="1"/>
+      <w:numFmt w:val="bullet"/>
+      <w:lvlText w:val=""/>
+      <w:lvlPicBulletId w:val="0"/>
+      <w:lvlJc w:val="left"/>
+      <w:pPr>
+        <w:tabs>
+          <w:tab w:val="num" w:pos="5760"/>
+        </w:tabs>
+        <w:ind w:left="5760" w:hanging="360"/>
+      </w:pPr>
+      <w:rPr>
+        <w:rFonts w:ascii="Symbol" w:hAnsi="Symbol" w:hint="default"/>
+      </w:rPr>
+    </w:lvl>
+    <w:lvl w:ilvl="8" w:tplc="1AEC3ECA" w:tentative="1">
+      <w:start w:val="1"/>
+      <w:numFmt w:val="bullet"/>
+      <w:lvlText w:val=""/>
+      <w:lvlPicBulletId w:val="0"/>
+      <w:lvlJc w:val="left"/>
+      <w:pPr>
+        <w:tabs>
+          <w:tab w:val="num" w:pos="6480"/>
+        </w:tabs>
+        <w:ind w:left="6480" w:hanging="360"/>
+      </w:pPr>
+      <w:rPr>
+        <w:rFonts w:ascii="Symbol" w:hAnsi="Symbol" w:hint="default"/>
+      </w:rPr>
+    </w:lvl>
+  </w:abstractNum>
+  <w:abstractNum w:abstractNumId="5">
     <w:nsid w:val="28587D3C"/>
     <w:multiLevelType w:val="hybridMultilevel"/>
     <w:tmpl w:val="881067EE"/>
@@ -1335,7 +2236,531 @@
       </w:rPr>
     </w:lvl>
   </w:abstractNum>
-  <w:abstractNum w:abstractNumId="5">
+  <w:abstractNum w:abstractNumId="6">
+    <w:nsid w:val="29D500FF"/>
+    <w:multiLevelType w:val="hybridMultilevel"/>
+    <w:tmpl w:val="BA46AF34"/>
+    <w:lvl w:ilvl="0" w:tplc="04A468B4">
+      <w:start w:val="1"/>
+      <w:numFmt w:val="bullet"/>
+      <w:lvlText w:val=""/>
+      <w:lvlPicBulletId w:val="0"/>
+      <w:lvlJc w:val="left"/>
+      <w:pPr>
+        <w:tabs>
+          <w:tab w:val="num" w:pos="720"/>
+        </w:tabs>
+        <w:ind w:left="720" w:hanging="360"/>
+      </w:pPr>
+      <w:rPr>
+        <w:rFonts w:ascii="Symbol" w:hAnsi="Symbol" w:hint="default"/>
+      </w:rPr>
+    </w:lvl>
+    <w:lvl w:ilvl="1" w:tplc="58CE45E6" w:tentative="1">
+      <w:start w:val="1"/>
+      <w:numFmt w:val="bullet"/>
+      <w:lvlText w:val=""/>
+      <w:lvlPicBulletId w:val="0"/>
+      <w:lvlJc w:val="left"/>
+      <w:pPr>
+        <w:tabs>
+          <w:tab w:val="num" w:pos="1440"/>
+        </w:tabs>
+        <w:ind w:left="1440" w:hanging="360"/>
+      </w:pPr>
+      <w:rPr>
+        <w:rFonts w:ascii="Symbol" w:hAnsi="Symbol" w:hint="default"/>
+      </w:rPr>
+    </w:lvl>
+    <w:lvl w:ilvl="2" w:tplc="0584F83E" w:tentative="1">
+      <w:start w:val="1"/>
+      <w:numFmt w:val="bullet"/>
+      <w:lvlText w:val=""/>
+      <w:lvlPicBulletId w:val="0"/>
+      <w:lvlJc w:val="left"/>
+      <w:pPr>
+        <w:tabs>
+          <w:tab w:val="num" w:pos="2160"/>
+        </w:tabs>
+        <w:ind w:left="2160" w:hanging="360"/>
+      </w:pPr>
+      <w:rPr>
+        <w:rFonts w:ascii="Symbol" w:hAnsi="Symbol" w:hint="default"/>
+      </w:rPr>
+    </w:lvl>
+    <w:lvl w:ilvl="3" w:tplc="FB1AB9CC" w:tentative="1">
+      <w:start w:val="1"/>
+      <w:numFmt w:val="bullet"/>
+      <w:lvlText w:val=""/>
+      <w:lvlPicBulletId w:val="0"/>
+      <w:lvlJc w:val="left"/>
+      <w:pPr>
+        <w:tabs>
+          <w:tab w:val="num" w:pos="2880"/>
+        </w:tabs>
+        <w:ind w:left="2880" w:hanging="360"/>
+      </w:pPr>
+      <w:rPr>
+        <w:rFonts w:ascii="Symbol" w:hAnsi="Symbol" w:hint="default"/>
+      </w:rPr>
+    </w:lvl>
+    <w:lvl w:ilvl="4" w:tplc="55C4D22E" w:tentative="1">
+      <w:start w:val="1"/>
+      <w:numFmt w:val="bullet"/>
+      <w:lvlText w:val=""/>
+      <w:lvlPicBulletId w:val="0"/>
+      <w:lvlJc w:val="left"/>
+      <w:pPr>
+        <w:tabs>
+          <w:tab w:val="num" w:pos="3600"/>
+        </w:tabs>
+        <w:ind w:left="3600" w:hanging="360"/>
+      </w:pPr>
+      <w:rPr>
+        <w:rFonts w:ascii="Symbol" w:hAnsi="Symbol" w:hint="default"/>
+      </w:rPr>
+    </w:lvl>
+    <w:lvl w:ilvl="5" w:tplc="E28EE0E4" w:tentative="1">
+      <w:start w:val="1"/>
+      <w:numFmt w:val="bullet"/>
+      <w:lvlText w:val=""/>
+      <w:lvlPicBulletId w:val="0"/>
+      <w:lvlJc w:val="left"/>
+      <w:pPr>
+        <w:tabs>
+          <w:tab w:val="num" w:pos="4320"/>
+        </w:tabs>
+        <w:ind w:left="4320" w:hanging="360"/>
+      </w:pPr>
+      <w:rPr>
+        <w:rFonts w:ascii="Symbol" w:hAnsi="Symbol" w:hint="default"/>
+      </w:rPr>
+    </w:lvl>
+    <w:lvl w:ilvl="6" w:tplc="1320271E" w:tentative="1">
+      <w:start w:val="1"/>
+      <w:numFmt w:val="bullet"/>
+      <w:lvlText w:val=""/>
+      <w:lvlPicBulletId w:val="0"/>
+      <w:lvlJc w:val="left"/>
+      <w:pPr>
+        <w:tabs>
+          <w:tab w:val="num" w:pos="5040"/>
+        </w:tabs>
+        <w:ind w:left="5040" w:hanging="360"/>
+      </w:pPr>
+      <w:rPr>
+        <w:rFonts w:ascii="Symbol" w:hAnsi="Symbol" w:hint="default"/>
+      </w:rPr>
+    </w:lvl>
+    <w:lvl w:ilvl="7" w:tplc="0758385A" w:tentative="1">
+      <w:start w:val="1"/>
+      <w:numFmt w:val="bullet"/>
+      <w:lvlText w:val=""/>
+      <w:lvlPicBulletId w:val="0"/>
+      <w:lvlJc w:val="left"/>
+      <w:pPr>
+        <w:tabs>
+          <w:tab w:val="num" w:pos="5760"/>
+        </w:tabs>
+        <w:ind w:left="5760" w:hanging="360"/>
+      </w:pPr>
+      <w:rPr>
+        <w:rFonts w:ascii="Symbol" w:hAnsi="Symbol" w:hint="default"/>
+      </w:rPr>
+    </w:lvl>
+    <w:lvl w:ilvl="8" w:tplc="32D696BA" w:tentative="1">
+      <w:start w:val="1"/>
+      <w:numFmt w:val="bullet"/>
+      <w:lvlText w:val=""/>
+      <w:lvlPicBulletId w:val="0"/>
+      <w:lvlJc w:val="left"/>
+      <w:pPr>
+        <w:tabs>
+          <w:tab w:val="num" w:pos="6480"/>
+        </w:tabs>
+        <w:ind w:left="6480" w:hanging="360"/>
+      </w:pPr>
+      <w:rPr>
+        <w:rFonts w:ascii="Symbol" w:hAnsi="Symbol" w:hint="default"/>
+      </w:rPr>
+    </w:lvl>
+  </w:abstractNum>
+  <w:abstractNum w:abstractNumId="7">
+    <w:nsid w:val="34891BC9"/>
+    <w:multiLevelType w:val="hybridMultilevel"/>
+    <w:tmpl w:val="2B361D34"/>
+    <w:lvl w:ilvl="0" w:tplc="AAD65E00">
+      <w:start w:val="1"/>
+      <w:numFmt w:val="bullet"/>
+      <w:lvlText w:val=""/>
+      <w:lvlPicBulletId w:val="0"/>
+      <w:lvlJc w:val="left"/>
+      <w:pPr>
+        <w:tabs>
+          <w:tab w:val="num" w:pos="720"/>
+        </w:tabs>
+        <w:ind w:left="720" w:hanging="360"/>
+      </w:pPr>
+      <w:rPr>
+        <w:rFonts w:ascii="Symbol" w:hAnsi="Symbol" w:hint="default"/>
+      </w:rPr>
+    </w:lvl>
+    <w:lvl w:ilvl="1" w:tplc="A99C447A" w:tentative="1">
+      <w:start w:val="1"/>
+      <w:numFmt w:val="bullet"/>
+      <w:lvlText w:val=""/>
+      <w:lvlPicBulletId w:val="0"/>
+      <w:lvlJc w:val="left"/>
+      <w:pPr>
+        <w:tabs>
+          <w:tab w:val="num" w:pos="1440"/>
+        </w:tabs>
+        <w:ind w:left="1440" w:hanging="360"/>
+      </w:pPr>
+      <w:rPr>
+        <w:rFonts w:ascii="Symbol" w:hAnsi="Symbol" w:hint="default"/>
+      </w:rPr>
+    </w:lvl>
+    <w:lvl w:ilvl="2" w:tplc="58FE8218" w:tentative="1">
+      <w:start w:val="1"/>
+      <w:numFmt w:val="bullet"/>
+      <w:lvlText w:val=""/>
+      <w:lvlPicBulletId w:val="0"/>
+      <w:lvlJc w:val="left"/>
+      <w:pPr>
+        <w:tabs>
+          <w:tab w:val="num" w:pos="2160"/>
+        </w:tabs>
+        <w:ind w:left="2160" w:hanging="360"/>
+      </w:pPr>
+      <w:rPr>
+        <w:rFonts w:ascii="Symbol" w:hAnsi="Symbol" w:hint="default"/>
+      </w:rPr>
+    </w:lvl>
+    <w:lvl w:ilvl="3" w:tplc="407C2C62" w:tentative="1">
+      <w:start w:val="1"/>
+      <w:numFmt w:val="bullet"/>
+      <w:lvlText w:val=""/>
+      <w:lvlPicBulletId w:val="0"/>
+      <w:lvlJc w:val="left"/>
+      <w:pPr>
+        <w:tabs>
+          <w:tab w:val="num" w:pos="2880"/>
+        </w:tabs>
+        <w:ind w:left="2880" w:hanging="360"/>
+      </w:pPr>
+      <w:rPr>
+        <w:rFonts w:ascii="Symbol" w:hAnsi="Symbol" w:hint="default"/>
+      </w:rPr>
+    </w:lvl>
+    <w:lvl w:ilvl="4" w:tplc="1D0CBCD8" w:tentative="1">
+      <w:start w:val="1"/>
+      <w:numFmt w:val="bullet"/>
+      <w:lvlText w:val=""/>
+      <w:lvlPicBulletId w:val="0"/>
+      <w:lvlJc w:val="left"/>
+      <w:pPr>
+        <w:tabs>
+          <w:tab w:val="num" w:pos="3600"/>
+        </w:tabs>
+        <w:ind w:left="3600" w:hanging="360"/>
+      </w:pPr>
+      <w:rPr>
+        <w:rFonts w:ascii="Symbol" w:hAnsi="Symbol" w:hint="default"/>
+      </w:rPr>
+    </w:lvl>
+    <w:lvl w:ilvl="5" w:tplc="3DE4D66C" w:tentative="1">
+      <w:start w:val="1"/>
+      <w:numFmt w:val="bullet"/>
+      <w:lvlText w:val=""/>
+      <w:lvlPicBulletId w:val="0"/>
+      <w:lvlJc w:val="left"/>
+      <w:pPr>
+        <w:tabs>
+          <w:tab w:val="num" w:pos="4320"/>
+        </w:tabs>
+        <w:ind w:left="4320" w:hanging="360"/>
+      </w:pPr>
+      <w:rPr>
+        <w:rFonts w:ascii="Symbol" w:hAnsi="Symbol" w:hint="default"/>
+      </w:rPr>
+    </w:lvl>
+    <w:lvl w:ilvl="6" w:tplc="7048F632" w:tentative="1">
+      <w:start w:val="1"/>
+      <w:numFmt w:val="bullet"/>
+      <w:lvlText w:val=""/>
+      <w:lvlPicBulletId w:val="0"/>
+      <w:lvlJc w:val="left"/>
+      <w:pPr>
+        <w:tabs>
+          <w:tab w:val="num" w:pos="5040"/>
+        </w:tabs>
+        <w:ind w:left="5040" w:hanging="360"/>
+      </w:pPr>
+      <w:rPr>
+        <w:rFonts w:ascii="Symbol" w:hAnsi="Symbol" w:hint="default"/>
+      </w:rPr>
+    </w:lvl>
+    <w:lvl w:ilvl="7" w:tplc="8BFCB34E" w:tentative="1">
+      <w:start w:val="1"/>
+      <w:numFmt w:val="bullet"/>
+      <w:lvlText w:val=""/>
+      <w:lvlPicBulletId w:val="0"/>
+      <w:lvlJc w:val="left"/>
+      <w:pPr>
+        <w:tabs>
+          <w:tab w:val="num" w:pos="5760"/>
+        </w:tabs>
+        <w:ind w:left="5760" w:hanging="360"/>
+      </w:pPr>
+      <w:rPr>
+        <w:rFonts w:ascii="Symbol" w:hAnsi="Symbol" w:hint="default"/>
+      </w:rPr>
+    </w:lvl>
+    <w:lvl w:ilvl="8" w:tplc="3364F436" w:tentative="1">
+      <w:start w:val="1"/>
+      <w:numFmt w:val="bullet"/>
+      <w:lvlText w:val=""/>
+      <w:lvlPicBulletId w:val="0"/>
+      <w:lvlJc w:val="left"/>
+      <w:pPr>
+        <w:tabs>
+          <w:tab w:val="num" w:pos="6480"/>
+        </w:tabs>
+        <w:ind w:left="6480" w:hanging="360"/>
+      </w:pPr>
+      <w:rPr>
+        <w:rFonts w:ascii="Symbol" w:hAnsi="Symbol" w:hint="default"/>
+      </w:rPr>
+    </w:lvl>
+  </w:abstractNum>
+  <w:abstractNum w:abstractNumId="8">
+    <w:nsid w:val="393908F1"/>
+    <w:multiLevelType w:val="hybridMultilevel"/>
+    <w:tmpl w:val="61B007EE"/>
+    <w:lvl w:ilvl="0" w:tplc="04090001">
+      <w:start w:val="1"/>
+      <w:numFmt w:val="bullet"/>
+      <w:lvlText w:val=""/>
+      <w:lvlJc w:val="left"/>
+      <w:pPr>
+        <w:ind w:left="720" w:hanging="360"/>
+      </w:pPr>
+      <w:rPr>
+        <w:rFonts w:ascii="Symbol" w:hAnsi="Symbol" w:hint="default"/>
+      </w:rPr>
+    </w:lvl>
+    <w:lvl w:ilvl="1" w:tplc="04090003">
+      <w:start w:val="1"/>
+      <w:numFmt w:val="bullet"/>
+      <w:lvlText w:val="o"/>
+      <w:lvlJc w:val="left"/>
+      <w:pPr>
+        <w:ind w:left="1440" w:hanging="360"/>
+      </w:pPr>
+      <w:rPr>
+        <w:rFonts w:ascii="Courier New" w:hAnsi="Courier New" w:cs="Courier New" w:hint="default"/>
+      </w:rPr>
+    </w:lvl>
+    <w:lvl w:ilvl="2" w:tplc="04090005" w:tentative="1">
+      <w:start w:val="1"/>
+      <w:numFmt w:val="bullet"/>
+      <w:lvlText w:val=""/>
+      <w:lvlJc w:val="left"/>
+      <w:pPr>
+        <w:ind w:left="2160" w:hanging="360"/>
+      </w:pPr>
+      <w:rPr>
+        <w:rFonts w:ascii="Wingdings" w:hAnsi="Wingdings" w:hint="default"/>
+      </w:rPr>
+    </w:lvl>
+    <w:lvl w:ilvl="3" w:tplc="04090001" w:tentative="1">
+      <w:start w:val="1"/>
+      <w:numFmt w:val="bullet"/>
+      <w:lvlText w:val=""/>
+      <w:lvlJc w:val="left"/>
+      <w:pPr>
+        <w:ind w:left="2880" w:hanging="360"/>
+      </w:pPr>
+      <w:rPr>
+        <w:rFonts w:ascii="Symbol" w:hAnsi="Symbol" w:hint="default"/>
+      </w:rPr>
+    </w:lvl>
+    <w:lvl w:ilvl="4" w:tplc="04090003" w:tentative="1">
+      <w:start w:val="1"/>
+      <w:numFmt w:val="bullet"/>
+      <w:lvlText w:val="o"/>
+      <w:lvlJc w:val="left"/>
+      <w:pPr>
+        <w:ind w:left="3600" w:hanging="360"/>
+      </w:pPr>
+      <w:rPr>
+        <w:rFonts w:ascii="Courier New" w:hAnsi="Courier New" w:cs="Courier New" w:hint="default"/>
+      </w:rPr>
+    </w:lvl>
+    <w:lvl w:ilvl="5" w:tplc="04090005" w:tentative="1">
+      <w:start w:val="1"/>
+      <w:numFmt w:val="bullet"/>
+      <w:lvlText w:val=""/>
+      <w:lvlJc w:val="left"/>
+      <w:pPr>
+        <w:ind w:left="4320" w:hanging="360"/>
+      </w:pPr>
+      <w:rPr>
+        <w:rFonts w:ascii="Wingdings" w:hAnsi="Wingdings" w:hint="default"/>
+      </w:rPr>
+    </w:lvl>
+    <w:lvl w:ilvl="6" w:tplc="04090001" w:tentative="1">
+      <w:start w:val="1"/>
+      <w:numFmt w:val="bullet"/>
+      <w:lvlText w:val=""/>
+      <w:lvlJc w:val="left"/>
+      <w:pPr>
+        <w:ind w:left="5040" w:hanging="360"/>
+      </w:pPr>
+      <w:rPr>
+        <w:rFonts w:ascii="Symbol" w:hAnsi="Symbol" w:hint="default"/>
+      </w:rPr>
+    </w:lvl>
+    <w:lvl w:ilvl="7" w:tplc="04090003" w:tentative="1">
+      <w:start w:val="1"/>
+      <w:numFmt w:val="bullet"/>
+      <w:lvlText w:val="o"/>
+      <w:lvlJc w:val="left"/>
+      <w:pPr>
+        <w:ind w:left="5760" w:hanging="360"/>
+      </w:pPr>
+      <w:rPr>
+        <w:rFonts w:ascii="Courier New" w:hAnsi="Courier New" w:cs="Courier New" w:hint="default"/>
+      </w:rPr>
+    </w:lvl>
+    <w:lvl w:ilvl="8" w:tplc="04090005" w:tentative="1">
+      <w:start w:val="1"/>
+      <w:numFmt w:val="bullet"/>
+      <w:lvlText w:val=""/>
+      <w:lvlJc w:val="left"/>
+      <w:pPr>
+        <w:ind w:left="6480" w:hanging="360"/>
+      </w:pPr>
+      <w:rPr>
+        <w:rFonts w:ascii="Wingdings" w:hAnsi="Wingdings" w:hint="default"/>
+      </w:rPr>
+    </w:lvl>
+  </w:abstractNum>
+  <w:abstractNum w:abstractNumId="9">
+    <w:nsid w:val="4B8905EA"/>
+    <w:multiLevelType w:val="hybridMultilevel"/>
+    <w:tmpl w:val="12440D68"/>
+    <w:lvl w:ilvl="0" w:tplc="04090001">
+      <w:start w:val="1"/>
+      <w:numFmt w:val="bullet"/>
+      <w:lvlText w:val=""/>
+      <w:lvlJc w:val="left"/>
+      <w:pPr>
+        <w:ind w:left="720" w:hanging="360"/>
+      </w:pPr>
+      <w:rPr>
+        <w:rFonts w:ascii="Symbol" w:hAnsi="Symbol" w:hint="default"/>
+      </w:rPr>
+    </w:lvl>
+    <w:lvl w:ilvl="1" w:tplc="04090003" w:tentative="1">
+      <w:start w:val="1"/>
+      <w:numFmt w:val="bullet"/>
+      <w:lvlText w:val="o"/>
+      <w:lvlJc w:val="left"/>
+      <w:pPr>
+        <w:ind w:left="1440" w:hanging="360"/>
+      </w:pPr>
+      <w:rPr>
+        <w:rFonts w:ascii="Courier New" w:hAnsi="Courier New" w:cs="Courier New" w:hint="default"/>
+      </w:rPr>
+    </w:lvl>
+    <w:lvl w:ilvl="2" w:tplc="04090005" w:tentative="1">
+      <w:start w:val="1"/>
+      <w:numFmt w:val="bullet"/>
+      <w:lvlText w:val=""/>
+      <w:lvlJc w:val="left"/>
+      <w:pPr>
+        <w:ind w:left="2160" w:hanging="360"/>
+      </w:pPr>
+      <w:rPr>
+        <w:rFonts w:ascii="Wingdings" w:hAnsi="Wingdings" w:hint="default"/>
+      </w:rPr>
+    </w:lvl>
+    <w:lvl w:ilvl="3" w:tplc="04090001" w:tentative="1">
+      <w:start w:val="1"/>
+      <w:numFmt w:val="bullet"/>
+      <w:lvlText w:val=""/>
+      <w:lvlJc w:val="left"/>
+      <w:pPr>
+        <w:ind w:left="2880" w:hanging="360"/>
+      </w:pPr>
+      <w:rPr>
+        <w:rFonts w:ascii="Symbol" w:hAnsi="Symbol" w:hint="default"/>
+      </w:rPr>
+    </w:lvl>
+    <w:lvl w:ilvl="4" w:tplc="04090003" w:tentative="1">
+      <w:start w:val="1"/>
+      <w:numFmt w:val="bullet"/>
+      <w:lvlText w:val="o"/>
+      <w:lvlJc w:val="left"/>
+      <w:pPr>
+        <w:ind w:left="3600" w:hanging="360"/>
+      </w:pPr>
+      <w:rPr>
+        <w:rFonts w:ascii="Courier New" w:hAnsi="Courier New" w:cs="Courier New" w:hint="default"/>
+      </w:rPr>
+    </w:lvl>
+    <w:lvl w:ilvl="5" w:tplc="04090005" w:tentative="1">
+      <w:start w:val="1"/>
+      <w:numFmt w:val="bullet"/>
+      <w:lvlText w:val=""/>
+      <w:lvlJc w:val="left"/>
+      <w:pPr>
+        <w:ind w:left="4320" w:hanging="360"/>
+      </w:pPr>
+      <w:rPr>
+        <w:rFonts w:ascii="Wingdings" w:hAnsi="Wingdings" w:hint="default"/>
+      </w:rPr>
+    </w:lvl>
+    <w:lvl w:ilvl="6" w:tplc="04090001" w:tentative="1">
+      <w:start w:val="1"/>
+      <w:numFmt w:val="bullet"/>
+      <w:lvlText w:val=""/>
+      <w:lvlJc w:val="left"/>
+      <w:pPr>
+        <w:ind w:left="5040" w:hanging="360"/>
+      </w:pPr>
+      <w:rPr>
+        <w:rFonts w:ascii="Symbol" w:hAnsi="Symbol" w:hint="default"/>
+      </w:rPr>
+    </w:lvl>
+    <w:lvl w:ilvl="7" w:tplc="04090003" w:tentative="1">
+      <w:start w:val="1"/>
+      <w:numFmt w:val="bullet"/>
+      <w:lvlText w:val="o"/>
+      <w:lvlJc w:val="left"/>
+      <w:pPr>
+        <w:ind w:left="5760" w:hanging="360"/>
+      </w:pPr>
+      <w:rPr>
+        <w:rFonts w:ascii="Courier New" w:hAnsi="Courier New" w:cs="Courier New" w:hint="default"/>
+      </w:rPr>
+    </w:lvl>
+    <w:lvl w:ilvl="8" w:tplc="04090005" w:tentative="1">
+      <w:start w:val="1"/>
+      <w:numFmt w:val="bullet"/>
+      <w:lvlText w:val=""/>
+      <w:lvlJc w:val="left"/>
+      <w:pPr>
+        <w:ind w:left="6480" w:hanging="360"/>
+      </w:pPr>
+      <w:rPr>
+        <w:rFonts w:ascii="Wingdings" w:hAnsi="Wingdings" w:hint="default"/>
+      </w:rPr>
+    </w:lvl>
+  </w:abstractNum>
+  <w:abstractNum w:abstractNumId="10">
     <w:nsid w:val="677A77C0"/>
     <w:multiLevelType w:val="hybridMultilevel"/>
     <w:tmpl w:val="C11A8932"/>
@@ -1448,7 +2873,120 @@
       </w:rPr>
     </w:lvl>
   </w:abstractNum>
-  <w:abstractNum w:abstractNumId="6">
+  <w:abstractNum w:abstractNumId="11">
+    <w:nsid w:val="69762D6B"/>
+    <w:multiLevelType w:val="hybridMultilevel"/>
+    <w:tmpl w:val="510A6DA0"/>
+    <w:lvl w:ilvl="0" w:tplc="04090001">
+      <w:start w:val="1"/>
+      <w:numFmt w:val="bullet"/>
+      <w:lvlText w:val=""/>
+      <w:lvlJc w:val="left"/>
+      <w:pPr>
+        <w:ind w:left="720" w:hanging="360"/>
+      </w:pPr>
+      <w:rPr>
+        <w:rFonts w:ascii="Symbol" w:hAnsi="Symbol" w:hint="default"/>
+      </w:rPr>
+    </w:lvl>
+    <w:lvl w:ilvl="1" w:tplc="04090003" w:tentative="1">
+      <w:start w:val="1"/>
+      <w:numFmt w:val="bullet"/>
+      <w:lvlText w:val="o"/>
+      <w:lvlJc w:val="left"/>
+      <w:pPr>
+        <w:ind w:left="1440" w:hanging="360"/>
+      </w:pPr>
+      <w:rPr>
+        <w:rFonts w:ascii="Courier New" w:hAnsi="Courier New" w:cs="Courier New" w:hint="default"/>
+      </w:rPr>
+    </w:lvl>
+    <w:lvl w:ilvl="2" w:tplc="04090005" w:tentative="1">
+      <w:start w:val="1"/>
+      <w:numFmt w:val="bullet"/>
+      <w:lvlText w:val=""/>
+      <w:lvlJc w:val="left"/>
+      <w:pPr>
+        <w:ind w:left="2160" w:hanging="360"/>
+      </w:pPr>
+      <w:rPr>
+        <w:rFonts w:ascii="Wingdings" w:hAnsi="Wingdings" w:hint="default"/>
+      </w:rPr>
+    </w:lvl>
+    <w:lvl w:ilvl="3" w:tplc="04090001" w:tentative="1">
+      <w:start w:val="1"/>
+      <w:numFmt w:val="bullet"/>
+      <w:lvlText w:val=""/>
+      <w:lvlJc w:val="left"/>
+      <w:pPr>
+        <w:ind w:left="2880" w:hanging="360"/>
+      </w:pPr>
+      <w:rPr>
+        <w:rFonts w:ascii="Symbol" w:hAnsi="Symbol" w:hint="default"/>
+      </w:rPr>
+    </w:lvl>
+    <w:lvl w:ilvl="4" w:tplc="04090003" w:tentative="1">
+      <w:start w:val="1"/>
+      <w:numFmt w:val="bullet"/>
+      <w:lvlText w:val="o"/>
+      <w:lvlJc w:val="left"/>
+      <w:pPr>
+        <w:ind w:left="3600" w:hanging="360"/>
+      </w:pPr>
+      <w:rPr>
+        <w:rFonts w:ascii="Courier New" w:hAnsi="Courier New" w:cs="Courier New" w:hint="default"/>
+      </w:rPr>
+    </w:lvl>
+    <w:lvl w:ilvl="5" w:tplc="04090005" w:tentative="1">
+      <w:start w:val="1"/>
+      <w:numFmt w:val="bullet"/>
+      <w:lvlText w:val=""/>
+      <w:lvlJc w:val="left"/>
+      <w:pPr>
+        <w:ind w:left="4320" w:hanging="360"/>
+      </w:pPr>
+      <w:rPr>
+        <w:rFonts w:ascii="Wingdings" w:hAnsi="Wingdings" w:hint="default"/>
+      </w:rPr>
+    </w:lvl>
+    <w:lvl w:ilvl="6" w:tplc="04090001" w:tentative="1">
+      <w:start w:val="1"/>
+      <w:numFmt w:val="bullet"/>
+      <w:lvlText w:val=""/>
+      <w:lvlJc w:val="left"/>
+      <w:pPr>
+        <w:ind w:left="5040" w:hanging="360"/>
+      </w:pPr>
+      <w:rPr>
+        <w:rFonts w:ascii="Symbol" w:hAnsi="Symbol" w:hint="default"/>
+      </w:rPr>
+    </w:lvl>
+    <w:lvl w:ilvl="7" w:tplc="04090003" w:tentative="1">
+      <w:start w:val="1"/>
+      <w:numFmt w:val="bullet"/>
+      <w:lvlText w:val="o"/>
+      <w:lvlJc w:val="left"/>
+      <w:pPr>
+        <w:ind w:left="5760" w:hanging="360"/>
+      </w:pPr>
+      <w:rPr>
+        <w:rFonts w:ascii="Courier New" w:hAnsi="Courier New" w:cs="Courier New" w:hint="default"/>
+      </w:rPr>
+    </w:lvl>
+    <w:lvl w:ilvl="8" w:tplc="04090005" w:tentative="1">
+      <w:start w:val="1"/>
+      <w:numFmt w:val="bullet"/>
+      <w:lvlText w:val=""/>
+      <w:lvlJc w:val="left"/>
+      <w:pPr>
+        <w:ind w:left="6480" w:hanging="360"/>
+      </w:pPr>
+      <w:rPr>
+        <w:rFonts w:ascii="Wingdings" w:hAnsi="Wingdings" w:hint="default"/>
+      </w:rPr>
+    </w:lvl>
+  </w:abstractNum>
+  <w:abstractNum w:abstractNumId="12">
     <w:nsid w:val="6DDE26AB"/>
     <w:multiLevelType w:val="hybridMultilevel"/>
     <w:tmpl w:val="29B0BA54"/>
@@ -1561,7 +3099,120 @@
       </w:rPr>
     </w:lvl>
   </w:abstractNum>
-  <w:abstractNum w:abstractNumId="7">
+  <w:abstractNum w:abstractNumId="13">
+    <w:nsid w:val="721151A4"/>
+    <w:multiLevelType w:val="hybridMultilevel"/>
+    <w:tmpl w:val="6A909CAC"/>
+    <w:lvl w:ilvl="0" w:tplc="04090001">
+      <w:start w:val="1"/>
+      <w:numFmt w:val="bullet"/>
+      <w:lvlText w:val=""/>
+      <w:lvlJc w:val="left"/>
+      <w:pPr>
+        <w:ind w:left="720" w:hanging="360"/>
+      </w:pPr>
+      <w:rPr>
+        <w:rFonts w:ascii="Symbol" w:hAnsi="Symbol" w:hint="default"/>
+      </w:rPr>
+    </w:lvl>
+    <w:lvl w:ilvl="1" w:tplc="04090003" w:tentative="1">
+      <w:start w:val="1"/>
+      <w:numFmt w:val="bullet"/>
+      <w:lvlText w:val="o"/>
+      <w:lvlJc w:val="left"/>
+      <w:pPr>
+        <w:ind w:left="1440" w:hanging="360"/>
+      </w:pPr>
+      <w:rPr>
+        <w:rFonts w:ascii="Courier New" w:hAnsi="Courier New" w:cs="Courier New" w:hint="default"/>
+      </w:rPr>
+    </w:lvl>
+    <w:lvl w:ilvl="2" w:tplc="04090005" w:tentative="1">
+      <w:start w:val="1"/>
+      <w:numFmt w:val="bullet"/>
+      <w:lvlText w:val=""/>
+      <w:lvlJc w:val="left"/>
+      <w:pPr>
+        <w:ind w:left="2160" w:hanging="360"/>
+      </w:pPr>
+      <w:rPr>
+        <w:rFonts w:ascii="Wingdings" w:hAnsi="Wingdings" w:hint="default"/>
+      </w:rPr>
+    </w:lvl>
+    <w:lvl w:ilvl="3" w:tplc="04090001" w:tentative="1">
+      <w:start w:val="1"/>
+      <w:numFmt w:val="bullet"/>
+      <w:lvlText w:val=""/>
+      <w:lvlJc w:val="left"/>
+      <w:pPr>
+        <w:ind w:left="2880" w:hanging="360"/>
+      </w:pPr>
+      <w:rPr>
+        <w:rFonts w:ascii="Symbol" w:hAnsi="Symbol" w:hint="default"/>
+      </w:rPr>
+    </w:lvl>
+    <w:lvl w:ilvl="4" w:tplc="04090003" w:tentative="1">
+      <w:start w:val="1"/>
+      <w:numFmt w:val="bullet"/>
+      <w:lvlText w:val="o"/>
+      <w:lvlJc w:val="left"/>
+      <w:pPr>
+        <w:ind w:left="3600" w:hanging="360"/>
+      </w:pPr>
+      <w:rPr>
+        <w:rFonts w:ascii="Courier New" w:hAnsi="Courier New" w:cs="Courier New" w:hint="default"/>
+      </w:rPr>
+    </w:lvl>
+    <w:lvl w:ilvl="5" w:tplc="04090005" w:tentative="1">
+      <w:start w:val="1"/>
+      <w:numFmt w:val="bullet"/>
+      <w:lvlText w:val=""/>
+      <w:lvlJc w:val="left"/>
+      <w:pPr>
+        <w:ind w:left="4320" w:hanging="360"/>
+      </w:pPr>
+      <w:rPr>
+        <w:rFonts w:ascii="Wingdings" w:hAnsi="Wingdings" w:hint="default"/>
+      </w:rPr>
+    </w:lvl>
+    <w:lvl w:ilvl="6" w:tplc="04090001" w:tentative="1">
+      <w:start w:val="1"/>
+      <w:numFmt w:val="bullet"/>
+      <w:lvlText w:val=""/>
+      <w:lvlJc w:val="left"/>
+      <w:pPr>
+        <w:ind w:left="5040" w:hanging="360"/>
+      </w:pPr>
+      <w:rPr>
+        <w:rFonts w:ascii="Symbol" w:hAnsi="Symbol" w:hint="default"/>
+      </w:rPr>
+    </w:lvl>
+    <w:lvl w:ilvl="7" w:tplc="04090003" w:tentative="1">
+      <w:start w:val="1"/>
+      <w:numFmt w:val="bullet"/>
+      <w:lvlText w:val="o"/>
+      <w:lvlJc w:val="left"/>
+      <w:pPr>
+        <w:ind w:left="5760" w:hanging="360"/>
+      </w:pPr>
+      <w:rPr>
+        <w:rFonts w:ascii="Courier New" w:hAnsi="Courier New" w:cs="Courier New" w:hint="default"/>
+      </w:rPr>
+    </w:lvl>
+    <w:lvl w:ilvl="8" w:tplc="04090005" w:tentative="1">
+      <w:start w:val="1"/>
+      <w:numFmt w:val="bullet"/>
+      <w:lvlText w:val=""/>
+      <w:lvlJc w:val="left"/>
+      <w:pPr>
+        <w:ind w:left="6480" w:hanging="360"/>
+      </w:pPr>
+      <w:rPr>
+        <w:rFonts w:ascii="Wingdings" w:hAnsi="Wingdings" w:hint="default"/>
+      </w:rPr>
+    </w:lvl>
+  </w:abstractNum>
+  <w:abstractNum w:abstractNumId="14">
     <w:nsid w:val="779608AD"/>
     <w:multiLevelType w:val="hybridMultilevel"/>
     <w:tmpl w:val="8DE6473E"/>
@@ -1684,19 +3335,40 @@
     <w:abstractNumId w:val="1"/>
   </w:num>
   <w:num w:numId="4">
-    <w:abstractNumId w:val="4"/>
+    <w:abstractNumId w:val="5"/>
   </w:num>
   <w:num w:numId="5">
-    <w:abstractNumId w:val="7"/>
+    <w:abstractNumId w:val="14"/>
   </w:num>
   <w:num w:numId="6">
     <w:abstractNumId w:val="2"/>
   </w:num>
   <w:num w:numId="7">
+    <w:abstractNumId w:val="12"/>
+  </w:num>
+  <w:num w:numId="8">
+    <w:abstractNumId w:val="10"/>
+  </w:num>
+  <w:num w:numId="9">
+    <w:abstractNumId w:val="11"/>
+  </w:num>
+  <w:num w:numId="10">
+    <w:abstractNumId w:val="13"/>
+  </w:num>
+  <w:num w:numId="11">
+    <w:abstractNumId w:val="9"/>
+  </w:num>
+  <w:num w:numId="12">
+    <w:abstractNumId w:val="4"/>
+  </w:num>
+  <w:num w:numId="13">
     <w:abstractNumId w:val="6"/>
   </w:num>
-  <w:num w:numId="8">
-    <w:abstractNumId w:val="5"/>
+  <w:num w:numId="14">
+    <w:abstractNumId w:val="7"/>
+  </w:num>
+  <w:num w:numId="15">
+    <w:abstractNumId w:val="8"/>
   </w:num>
 </w:numbering>
 </file>
@@ -2093,7 +3765,6 @@
   <w:style w:type="character" w:default="1" w:styleId="Fuentedeprrafopredeter">
     <w:name w:val="Default Paragraph Font"/>
     <w:uiPriority w:val="1"/>
-    <w:semiHidden/>
     <w:unhideWhenUsed/>
   </w:style>
   <w:style w:type="table" w:default="1" w:styleId="Tablanormal">
@@ -2244,6 +3915,48 @@
       <w:ind w:left="720"/>
       <w:contextualSpacing/>
     </w:pPr>
+  </w:style>
+  <w:style w:type="paragraph" w:styleId="Encabezado">
+    <w:name w:val="header"/>
+    <w:basedOn w:val="Normal"/>
+    <w:link w:val="EncabezadoCar"/>
+    <w:uiPriority w:val="99"/>
+    <w:unhideWhenUsed/>
+    <w:rsid w:val="002321EA"/>
+    <w:pPr>
+      <w:tabs>
+        <w:tab w:val="center" w:pos="4419"/>
+        <w:tab w:val="right" w:pos="8838"/>
+      </w:tabs>
+    </w:pPr>
+  </w:style>
+  <w:style w:type="character" w:customStyle="1" w:styleId="EncabezadoCar">
+    <w:name w:val="Encabezado Car"/>
+    <w:basedOn w:val="Fuentedeprrafopredeter"/>
+    <w:link w:val="Encabezado"/>
+    <w:uiPriority w:val="99"/>
+    <w:rsid w:val="002321EA"/>
+  </w:style>
+  <w:style w:type="paragraph" w:styleId="Piedepgina">
+    <w:name w:val="footer"/>
+    <w:basedOn w:val="Normal"/>
+    <w:link w:val="PiedepginaCar"/>
+    <w:uiPriority w:val="99"/>
+    <w:unhideWhenUsed/>
+    <w:rsid w:val="002321EA"/>
+    <w:pPr>
+      <w:tabs>
+        <w:tab w:val="center" w:pos="4419"/>
+        <w:tab w:val="right" w:pos="8838"/>
+      </w:tabs>
+    </w:pPr>
+  </w:style>
+  <w:style w:type="character" w:customStyle="1" w:styleId="PiedepginaCar">
+    <w:name w:val="Pie de página Car"/>
+    <w:basedOn w:val="Fuentedeprrafopredeter"/>
+    <w:link w:val="Piedepgina"/>
+    <w:uiPriority w:val="99"/>
+    <w:rsid w:val="002321EA"/>
   </w:style>
 </w:styles>
 </file>

</xml_diff>